<commit_message>
Actual radar speed exhange over lora
</commit_message>
<xml_diff>
--- a/FIRMWARE DOC.docx
+++ b/FIRMWARE DOC.docx
@@ -587,6 +587,296 @@
             </a:graphic>
           </wp:inline>
         </w:drawing>
+      </w:r>
+    </w:p>
+    <w:p>
+      <w:pPr>
+        <w:rPr>
+          <w:lang w:val="en-US"/>
+        </w:rPr>
+      </w:pPr>
+    </w:p>
+    <w:p>
+      <w:pPr>
+        <w:rPr>
+          <w:b/>
+          <w:bCs/>
+          <w:lang w:val="en-US"/>
+        </w:rPr>
+      </w:pPr>
+      <w:r>
+        <w:rPr>
+          <w:b/>
+          <w:bCs/>
+          <w:lang w:val="en-US"/>
+        </w:rPr>
+        <w:t>20 Dec 2025</w:t>
+      </w:r>
+    </w:p>
+    <w:p>
+      <w:pPr>
+        <w:rPr>
+          <w:lang w:val="en-US"/>
+        </w:rPr>
+      </w:pPr>
+      <w:r>
+        <w:rPr>
+          <w:lang w:val="en-US"/>
+        </w:rPr>
+        <w:t>Master card. Changed the UI function to show show speeds from slave (each slave has two radars). Made the font smaller to fit two speed values in same old space.</w:t>
+      </w:r>
+    </w:p>
+    <w:p>
+      <w:pPr>
+        <w:rPr>
+          <w:lang w:val="en-US"/>
+        </w:rPr>
+      </w:pPr>
+      <w:r>
+        <w:rPr>
+          <w:noProof/>
+          <w:lang w:val="en-US"/>
+        </w:rPr>
+        <w:drawing>
+          <wp:inline distT="0" distB="0" distL="0" distR="0" wp14:anchorId="39FF5360" wp14:editId="0CCD3DB3">
+            <wp:extent cx="2641600" cy="1981200"/>
+            <wp:effectExtent l="0" t="0" r="6350" b="0"/>
+            <wp:docPr id="1688035354" name="Picture 2"/>
+            <wp:cNvGraphicFramePr>
+              <a:graphicFrameLocks xmlns:a="http://schemas.openxmlformats.org/drawingml/2006/main" noChangeAspect="1"/>
+            </wp:cNvGraphicFramePr>
+            <a:graphic xmlns:a="http://schemas.openxmlformats.org/drawingml/2006/main">
+              <a:graphicData uri="http://schemas.openxmlformats.org/drawingml/2006/picture">
+                <pic:pic xmlns:pic="http://schemas.openxmlformats.org/drawingml/2006/picture">
+                  <pic:nvPicPr>
+                    <pic:cNvPr id="0" name="Picture 2"/>
+                    <pic:cNvPicPr>
+                      <a:picLocks noChangeAspect="1" noChangeArrowheads="1"/>
+                    </pic:cNvPicPr>
+                  </pic:nvPicPr>
+                  <pic:blipFill>
+                    <a:blip r:embed="rId8" cstate="screen">
+                      <a:extLst>
+                        <a:ext uri="{28A0092B-C50C-407E-A947-70E740481C1C}">
+                          <a14:useLocalDpi xmlns:a14="http://schemas.microsoft.com/office/drawing/2010/main"/>
+                        </a:ext>
+                      </a:extLst>
+                    </a:blip>
+                    <a:srcRect/>
+                    <a:stretch>
+                      <a:fillRect/>
+                    </a:stretch>
+                  </pic:blipFill>
+                  <pic:spPr bwMode="auto">
+                    <a:xfrm>
+                      <a:off x="0" y="0"/>
+                      <a:ext cx="2642353" cy="1981765"/>
+                    </a:xfrm>
+                    <a:prstGeom prst="rect">
+                      <a:avLst/>
+                    </a:prstGeom>
+                    <a:noFill/>
+                  </pic:spPr>
+                </pic:pic>
+              </a:graphicData>
+            </a:graphic>
+          </wp:inline>
+        </w:drawing>
+      </w:r>
+      <w:r>
+        <w:rPr>
+          <w:lang w:val="en-US"/>
+        </w:rPr>
+        <w:t xml:space="preserve"> </w:t>
+      </w:r>
+    </w:p>
+    <w:p>
+      <w:pPr>
+        <w:rPr>
+          <w:lang w:val="en-US"/>
+        </w:rPr>
+      </w:pPr>
+      <w:r>
+        <w:rPr>
+          <w:lang w:val="en-US"/>
+        </w:rPr>
+        <w:lastRenderedPageBreak/>
+        <w:t>Changed the lora packet to transfer two speed values also.</w:t>
+      </w:r>
+      <w:r>
+        <w:rPr>
+          <w:lang w:val="en-US"/>
+        </w:rPr>
+        <w:t xml:space="preserve"> Now packet length is 6 bytes</w:t>
+      </w:r>
+      <w:r>
+        <w:rPr>
+          <w:lang w:val="en-US"/>
+        </w:rPr>
+        <w:t>.</w:t>
+      </w:r>
+    </w:p>
+    <w:tbl>
+      <w:tblPr>
+        <w:tblStyle w:val="TableGrid"/>
+        <w:tblW w:w="0" w:type="auto"/>
+        <w:tblLook w:val="04A0" w:firstRow="1" w:lastRow="0" w:firstColumn="1" w:lastColumn="0" w:noHBand="0" w:noVBand="1"/>
+      </w:tblPr>
+      <w:tblGrid>
+        <w:gridCol w:w="704"/>
+        <w:gridCol w:w="709"/>
+        <w:gridCol w:w="709"/>
+        <w:gridCol w:w="708"/>
+        <w:gridCol w:w="1701"/>
+        <w:gridCol w:w="1985"/>
+      </w:tblGrid>
+      <w:tr>
+        <w:tc>
+          <w:tcPr>
+            <w:tcW w:w="704" w:type="dxa"/>
+          </w:tcPr>
+          <w:p>
+            <w:pPr>
+              <w:rPr>
+                <w:lang w:val="en-US"/>
+              </w:rPr>
+            </w:pPr>
+            <w:r>
+              <w:rPr>
+                <w:lang w:val="en-US"/>
+              </w:rPr>
+              <w:t>R</w:t>
+            </w:r>
+          </w:p>
+        </w:tc>
+        <w:tc>
+          <w:tcPr>
+            <w:tcW w:w="709" w:type="dxa"/>
+          </w:tcPr>
+          <w:p>
+            <w:pPr>
+              <w:rPr>
+                <w:lang w:val="en-US"/>
+              </w:rPr>
+            </w:pPr>
+            <w:r>
+              <w:rPr>
+                <w:lang w:val="en-US"/>
+              </w:rPr>
+              <w:t>A</w:t>
+            </w:r>
+          </w:p>
+        </w:tc>
+        <w:tc>
+          <w:tcPr>
+            <w:tcW w:w="709" w:type="dxa"/>
+          </w:tcPr>
+          <w:p>
+            <w:pPr>
+              <w:rPr>
+                <w:lang w:val="en-US"/>
+              </w:rPr>
+            </w:pPr>
+            <w:r>
+              <w:rPr>
+                <w:lang w:val="en-US"/>
+              </w:rPr>
+              <w:t>M</w:t>
+            </w:r>
+          </w:p>
+        </w:tc>
+        <w:tc>
+          <w:tcPr>
+            <w:tcW w:w="708" w:type="dxa"/>
+          </w:tcPr>
+          <w:p>
+            <w:pPr>
+              <w:rPr>
+                <w:lang w:val="en-US"/>
+              </w:rPr>
+            </w:pPr>
+            <w:r>
+              <w:rPr>
+                <w:lang w:val="en-US"/>
+              </w:rPr>
+              <w:t>\0</w:t>
+            </w:r>
+          </w:p>
+        </w:tc>
+        <w:tc>
+          <w:tcPr>
+            <w:tcW w:w="1701" w:type="dxa"/>
+          </w:tcPr>
+          <w:p>
+            <w:pPr>
+              <w:rPr>
+                <w:highlight w:val="yellow"/>
+                <w:lang w:val="en-US"/>
+              </w:rPr>
+            </w:pPr>
+            <w:r>
+              <w:rPr>
+                <w:highlight w:val="yellow"/>
+                <w:lang w:val="en-US"/>
+              </w:rPr>
+              <w:t>speed1 (8bits)</w:t>
+            </w:r>
+          </w:p>
+        </w:tc>
+        <w:tc>
+          <w:tcPr>
+            <w:tcW w:w="1985" w:type="dxa"/>
+          </w:tcPr>
+          <w:p>
+            <w:pPr>
+              <w:rPr>
+                <w:highlight w:val="yellow"/>
+                <w:lang w:val="en-US"/>
+              </w:rPr>
+            </w:pPr>
+            <w:r>
+              <w:rPr>
+                <w:highlight w:val="yellow"/>
+                <w:lang w:val="en-US"/>
+              </w:rPr>
+              <w:t>speed</w:t>
+            </w:r>
+            <w:r>
+              <w:rPr>
+                <w:highlight w:val="yellow"/>
+                <w:lang w:val="en-US"/>
+              </w:rPr>
+              <w:t>2</w:t>
+            </w:r>
+            <w:r>
+              <w:rPr>
+                <w:highlight w:val="yellow"/>
+                <w:lang w:val="en-US"/>
+              </w:rPr>
+              <w:t xml:space="preserve"> (8bits)</w:t>
+            </w:r>
+          </w:p>
+        </w:tc>
+      </w:tr>
+    </w:tbl>
+    <w:p>
+      <w:pPr>
+        <w:rPr>
+          <w:lang w:val="en-US"/>
+        </w:rPr>
+      </w:pPr>
+    </w:p>
+    <w:p>
+      <w:pPr>
+        <w:rPr>
+          <w:lang w:val="en-US"/>
+        </w:rPr>
+      </w:pPr>
+      <w:r>
+        <w:rPr>
+          <w:lang w:val="en-US"/>
+        </w:rPr>
+        <w:t>a</w:t>
       </w:r>
     </w:p>
     <w:sectPr>

</xml_diff>